<commit_message>
reworking the wordCount functions
reworking the wordCount functions
</commit_message>
<xml_diff>
--- a/change-request-log-cr-#-1.docx
+++ b/change-request-log-cr-#-1.docx
@@ -66,21 +66,57 @@
       <w:pPr>
         <w:jc w:val="both"/>
         <w:rPr>
+          <w:rFonts w:eastAsiaTheme="minorEastAsia" w:cstheme="minorEastAsia"/>
+        </w:rPr>
+      </w:pPr>
+      <w:r>
+        <w:rPr>
+          <w:rFonts w:eastAsiaTheme="minorEastAsia" w:cstheme="minorEastAsia"/>
+        </w:rPr>
+        <w:t>P</w:t>
+      </w:r>
+      <w:r>
+        <w:rPr>
+          <w:rFonts w:eastAsiaTheme="minorEastAsia" w:cstheme="minorEastAsia"/>
+        </w:rPr>
+        <w:t>rovide the id and description of the change request.</w:t>
+      </w:r>
+    </w:p>
+    <w:p>
+      <w:pPr>
+        <w:jc w:val="both"/>
+        <w:rPr>
+          <w:rStyle w:val="sha"/>
+        </w:rPr>
+      </w:pPr>
+      <w:r>
+        <w:rPr>
+          <w:rStyle w:val="sha"/>
+        </w:rPr>
+        <w:t>db3a5ca333591e57be298f11fd269cc64189e5f3</w:t>
+      </w:r>
+    </w:p>
+    <w:p>
+      <w:pPr>
+        <w:jc w:val="both"/>
+        <w:rPr>
+          <w:rStyle w:val="sha"/>
+        </w:rPr>
+      </w:pPr>
+      <w:r>
+        <w:rPr>
+          <w:rStyle w:val="sha"/>
+        </w:rPr>
+        <w:t>change request #1: update status bar to show word count</w:t>
+      </w:r>
+    </w:p>
+    <w:p>
+      <w:pPr>
+        <w:jc w:val="both"/>
+        <w:rPr>
           <w:rFonts w:cs="Times New Roman"/>
         </w:rPr>
       </w:pPr>
-      <w:r>
-        <w:rPr>
-          <w:rFonts w:eastAsiaTheme="minorEastAsia" w:cstheme="minorEastAsia"/>
-        </w:rPr>
-        <w:t>P</w:t>
-      </w:r>
-      <w:r>
-        <w:rPr>
-          <w:rFonts w:eastAsiaTheme="minorEastAsia" w:cstheme="minorEastAsia"/>
-        </w:rPr>
-        <w:t>rovide the id and description of the change request.</w:t>
-      </w:r>
     </w:p>
     <w:p>
       <w:pPr>
@@ -344,7 +380,29 @@
               <w:rPr>
                 <w:i/>
               </w:rPr>
-              <w:t>We used IntelliJ’s search function to look for where the getCaretPosition() function was called</w:t>
+              <w:t xml:space="preserve">We used IntelliJ’s search function to look for where the </w:t>
+            </w:r>
+            <w:proofErr w:type="spellStart"/>
+            <w:proofErr w:type="gramStart"/>
+            <w:r>
+              <w:rPr>
+                <w:i/>
+              </w:rPr>
+              <w:t>getCaretPosition</w:t>
+            </w:r>
+            <w:proofErr w:type="spellEnd"/>
+            <w:r>
+              <w:rPr>
+                <w:i/>
+              </w:rPr>
+              <w:t>(</w:t>
+            </w:r>
+            <w:proofErr w:type="gramEnd"/>
+            <w:r>
+              <w:rPr>
+                <w:i/>
+              </w:rPr>
+              <w:t>) function was called</w:t>
             </w:r>
           </w:p>
         </w:tc>
@@ -365,7 +423,23 @@
                 <w:i/>
                 <w:color w:val="808080" w:themeColor="background1" w:themeShade="80"/>
               </w:rPr>
-              <w:t>If the status bar shows the caret position, it has to get the caret position from somewhere</w:t>
+              <w:t xml:space="preserve">If the status bar shows the caret position, it </w:t>
+            </w:r>
+            <w:proofErr w:type="gramStart"/>
+            <w:r>
+              <w:rPr>
+                <w:i/>
+                <w:color w:val="808080" w:themeColor="background1" w:themeShade="80"/>
+              </w:rPr>
+              <w:t>has to</w:t>
+            </w:r>
+            <w:proofErr w:type="gramEnd"/>
+            <w:r>
+              <w:rPr>
+                <w:i/>
+                <w:color w:val="808080" w:themeColor="background1" w:themeShade="80"/>
+              </w:rPr>
+              <w:t xml:space="preserve"> get the caret position from somewhere</w:t>
             </w:r>
           </w:p>
         </w:tc>
@@ -404,7 +478,25 @@
                 <w:i/>
                 <w:color w:val="808080" w:themeColor="background1" w:themeShade="80"/>
               </w:rPr>
-              <w:t xml:space="preserve">We searched the source code and the API for Jedit online to see how exactly the status bar </w:t>
+              <w:t xml:space="preserve">We searched the source code and the API for </w:t>
+            </w:r>
+            <w:proofErr w:type="spellStart"/>
+            <w:r>
+              <w:rPr>
+                <w:rFonts w:eastAsiaTheme="minorEastAsia" w:cstheme="minorEastAsia"/>
+                <w:i/>
+                <w:color w:val="808080" w:themeColor="background1" w:themeShade="80"/>
+              </w:rPr>
+              <w:t>Jedit</w:t>
+            </w:r>
+            <w:proofErr w:type="spellEnd"/>
+            <w:r>
+              <w:rPr>
+                <w:rFonts w:eastAsiaTheme="minorEastAsia" w:cstheme="minorEastAsia"/>
+                <w:i/>
+                <w:color w:val="808080" w:themeColor="background1" w:themeShade="80"/>
+              </w:rPr>
+              <w:t xml:space="preserve"> online to see how exactly the status bar </w:t>
             </w:r>
           </w:p>
         </w:tc>
@@ -426,7 +518,53 @@
                 <w:i/>
                 <w:color w:val="808080" w:themeColor="background1" w:themeShade="80"/>
               </w:rPr>
-              <w:t>Only one file in statusbar folder used getCaretPosition(). It was for error handling</w:t>
+              <w:t xml:space="preserve">Only one file in </w:t>
+            </w:r>
+            <w:proofErr w:type="spellStart"/>
+            <w:r>
+              <w:rPr>
+                <w:rFonts w:eastAsiaTheme="minorEastAsia" w:cstheme="minorEastAsia"/>
+                <w:i/>
+                <w:color w:val="808080" w:themeColor="background1" w:themeShade="80"/>
+              </w:rPr>
+              <w:t>statusbar</w:t>
+            </w:r>
+            <w:proofErr w:type="spellEnd"/>
+            <w:r>
+              <w:rPr>
+                <w:rFonts w:eastAsiaTheme="minorEastAsia" w:cstheme="minorEastAsia"/>
+                <w:i/>
+                <w:color w:val="808080" w:themeColor="background1" w:themeShade="80"/>
+              </w:rPr>
+              <w:t xml:space="preserve"> folder used </w:t>
+            </w:r>
+            <w:proofErr w:type="spellStart"/>
+            <w:proofErr w:type="gramStart"/>
+            <w:r>
+              <w:rPr>
+                <w:rFonts w:eastAsiaTheme="minorEastAsia" w:cstheme="minorEastAsia"/>
+                <w:i/>
+                <w:color w:val="808080" w:themeColor="background1" w:themeShade="80"/>
+              </w:rPr>
+              <w:t>getCaretPosition</w:t>
+            </w:r>
+            <w:proofErr w:type="spellEnd"/>
+            <w:r>
+              <w:rPr>
+                <w:rFonts w:eastAsiaTheme="minorEastAsia" w:cstheme="minorEastAsia"/>
+                <w:i/>
+                <w:color w:val="808080" w:themeColor="background1" w:themeShade="80"/>
+              </w:rPr>
+              <w:t>(</w:t>
+            </w:r>
+            <w:proofErr w:type="gramEnd"/>
+            <w:r>
+              <w:rPr>
+                <w:rFonts w:eastAsiaTheme="minorEastAsia" w:cstheme="minorEastAsia"/>
+                <w:i/>
+                <w:color w:val="808080" w:themeColor="background1" w:themeShade="80"/>
+              </w:rPr>
+              <w:t>). It was for error handling</w:t>
             </w:r>
           </w:p>
         </w:tc>
@@ -524,7 +662,25 @@
                 <w:i/>
                 <w:color w:val="808080" w:themeColor="background1" w:themeShade="80"/>
               </w:rPr>
-              <w:t>Found caretInfo class and began looking for where it was used elsewhere</w:t>
+              <w:t xml:space="preserve">Found </w:t>
+            </w:r>
+            <w:proofErr w:type="spellStart"/>
+            <w:r>
+              <w:rPr>
+                <w:rFonts w:eastAsiaTheme="minorEastAsia" w:cstheme="minorEastAsia"/>
+                <w:i/>
+                <w:color w:val="808080" w:themeColor="background1" w:themeShade="80"/>
+              </w:rPr>
+              <w:t>caretInfo</w:t>
+            </w:r>
+            <w:proofErr w:type="spellEnd"/>
+            <w:r>
+              <w:rPr>
+                <w:rFonts w:eastAsiaTheme="minorEastAsia" w:cstheme="minorEastAsia"/>
+                <w:i/>
+                <w:color w:val="808080" w:themeColor="background1" w:themeShade="80"/>
+              </w:rPr>
+              <w:t xml:space="preserve"> class and began looking for where it was used elsewhere</w:t>
             </w:r>
             <w:r>
               <w:rPr>
@@ -672,7 +828,23 @@
                 <w:i/>
                 <w:color w:val="808080" w:themeColor="background1" w:themeShade="80"/>
               </w:rPr>
-              <w:t>The statusbar file was referencing caret info found in this file</w:t>
+              <w:t xml:space="preserve">The </w:t>
+            </w:r>
+            <w:proofErr w:type="spellStart"/>
+            <w:r>
+              <w:rPr>
+                <w:i/>
+                <w:color w:val="808080" w:themeColor="background1" w:themeShade="80"/>
+              </w:rPr>
+              <w:t>statusbar</w:t>
+            </w:r>
+            <w:proofErr w:type="spellEnd"/>
+            <w:r>
+              <w:rPr>
+                <w:i/>
+                <w:color w:val="808080" w:themeColor="background1" w:themeShade="80"/>
+              </w:rPr>
+              <w:t xml:space="preserve"> file was referencing caret info found in this file</w:t>
             </w:r>
           </w:p>
         </w:tc>
@@ -712,6 +884,8 @@
               </w:rPr>
               <w:t xml:space="preserve">We found </w:t>
             </w:r>
+            <w:proofErr w:type="spellStart"/>
+            <w:proofErr w:type="gramStart"/>
             <w:r>
               <w:rPr>
                 <w:rFonts w:eastAsiaTheme="minorEastAsia" w:cstheme="minorEastAsia"/>
@@ -726,7 +900,25 @@
                 <w:i/>
                 <w:color w:val="808080" w:themeColor="background1" w:themeShade="80"/>
               </w:rPr>
-              <w:t>CaretStatus() in Statusbar.java and marked it as “located”</w:t>
+              <w:t>CaretStatus</w:t>
+            </w:r>
+            <w:proofErr w:type="spellEnd"/>
+            <w:r>
+              <w:rPr>
+                <w:rFonts w:eastAsiaTheme="minorEastAsia" w:cstheme="minorEastAsia"/>
+                <w:i/>
+                <w:color w:val="808080" w:themeColor="background1" w:themeShade="80"/>
+              </w:rPr>
+              <w:t>(</w:t>
+            </w:r>
+            <w:proofErr w:type="gramEnd"/>
+            <w:r>
+              <w:rPr>
+                <w:rFonts w:eastAsiaTheme="minorEastAsia" w:cstheme="minorEastAsia"/>
+                <w:i/>
+                <w:color w:val="808080" w:themeColor="background1" w:themeShade="80"/>
+              </w:rPr>
+              <w:t>) in Statusbar.java and marked it as “located”</w:t>
             </w:r>
           </w:p>
         </w:tc>
@@ -763,6 +955,7 @@
               <w:rPr>
                 <w:rFonts w:eastAsiaTheme="minorEastAsia" w:cstheme="minorEastAsia"/>
               </w:rPr>
+              <w:lastRenderedPageBreak/>
               <w:t>8</w:t>
             </w:r>
           </w:p>
@@ -887,7 +1080,6 @@
         <w:rPr>
           <w:rFonts w:eastAsiaTheme="minorEastAsia"/>
         </w:rPr>
-        <w:lastRenderedPageBreak/>
         <w:t xml:space="preserve"> </w:t>
       </w:r>
       <w:bookmarkStart w:id="2" w:name="_Toc444154497"/>
@@ -968,7 +1160,15 @@
         <w:t xml:space="preserve">process </w:t>
       </w:r>
       <w:r>
-        <w:t>covered in the class. Describe in details how you followed this process in the change request log. Provide details on how and why you finished the impact analysis process.</w:t>
+        <w:t xml:space="preserve">covered in the class. Describe in </w:t>
+      </w:r>
+      <w:proofErr w:type="gramStart"/>
+      <w:r>
+        <w:t>details</w:t>
+      </w:r>
+      <w:proofErr w:type="gramEnd"/>
+      <w:r>
+        <w:t xml:space="preserve"> how you followed this process in the change request log. Provide details on how and why you finished the impact analysis process.</w:t>
       </w:r>
     </w:p>
     <w:p/>
@@ -1069,8 +1269,27 @@
                 <w:i/>
                 <w:color w:val="808080" w:themeColor="background1" w:themeShade="80"/>
               </w:rPr>
-              <w:t xml:space="preserve">We compiled a list of the functions that called StatusBar and </w:t>
-            </w:r>
+              <w:t xml:space="preserve">We compiled a list of the functions that called </w:t>
+            </w:r>
+            <w:proofErr w:type="spellStart"/>
+            <w:r>
+              <w:rPr>
+                <w:rFonts w:eastAsiaTheme="minorEastAsia" w:cstheme="minorEastAsia"/>
+                <w:i/>
+                <w:color w:val="808080" w:themeColor="background1" w:themeShade="80"/>
+              </w:rPr>
+              <w:t>StatusBar</w:t>
+            </w:r>
+            <w:proofErr w:type="spellEnd"/>
+            <w:r>
+              <w:rPr>
+                <w:rFonts w:eastAsiaTheme="minorEastAsia" w:cstheme="minorEastAsia"/>
+                <w:i/>
+                <w:color w:val="808080" w:themeColor="background1" w:themeShade="80"/>
+              </w:rPr>
+              <w:t xml:space="preserve"> and </w:t>
+            </w:r>
+            <w:proofErr w:type="spellStart"/>
             <w:r>
               <w:rPr>
                 <w:rFonts w:eastAsiaTheme="minorEastAsia" w:cstheme="minorEastAsia"/>
@@ -1087,6 +1306,7 @@
               </w:rPr>
               <w:t>CaretStatus</w:t>
             </w:r>
+            <w:proofErr w:type="spellEnd"/>
           </w:p>
         </w:tc>
         <w:tc>
@@ -1146,8 +1366,54 @@
                 <w:i/>
                 <w:color w:val="808080" w:themeColor="background1" w:themeShade="80"/>
               </w:rPr>
-              <w:t>We found that StatusBar, EditPane, and View were the only classes that called on updateCaretStatus</w:t>
-            </w:r>
+              <w:t xml:space="preserve">We found that </w:t>
+            </w:r>
+            <w:proofErr w:type="spellStart"/>
+            <w:r>
+              <w:rPr>
+                <w:rFonts w:eastAsiaTheme="minorEastAsia" w:cstheme="minorEastAsia"/>
+                <w:i/>
+                <w:color w:val="808080" w:themeColor="background1" w:themeShade="80"/>
+              </w:rPr>
+              <w:t>StatusBar</w:t>
+            </w:r>
+            <w:proofErr w:type="spellEnd"/>
+            <w:r>
+              <w:rPr>
+                <w:rFonts w:eastAsiaTheme="minorEastAsia" w:cstheme="minorEastAsia"/>
+                <w:i/>
+                <w:color w:val="808080" w:themeColor="background1" w:themeShade="80"/>
+              </w:rPr>
+              <w:t xml:space="preserve">, </w:t>
+            </w:r>
+            <w:proofErr w:type="spellStart"/>
+            <w:r>
+              <w:rPr>
+                <w:rFonts w:eastAsiaTheme="minorEastAsia" w:cstheme="minorEastAsia"/>
+                <w:i/>
+                <w:color w:val="808080" w:themeColor="background1" w:themeShade="80"/>
+              </w:rPr>
+              <w:t>EditPane</w:t>
+            </w:r>
+            <w:proofErr w:type="spellEnd"/>
+            <w:r>
+              <w:rPr>
+                <w:rFonts w:eastAsiaTheme="minorEastAsia" w:cstheme="minorEastAsia"/>
+                <w:i/>
+                <w:color w:val="808080" w:themeColor="background1" w:themeShade="80"/>
+              </w:rPr>
+              <w:t xml:space="preserve">, and View were the only classes that called on </w:t>
+            </w:r>
+            <w:proofErr w:type="spellStart"/>
+            <w:r>
+              <w:rPr>
+                <w:rFonts w:eastAsiaTheme="minorEastAsia" w:cstheme="minorEastAsia"/>
+                <w:i/>
+                <w:color w:val="808080" w:themeColor="background1" w:themeShade="80"/>
+              </w:rPr>
+              <w:t>updateCaretStatus</w:t>
+            </w:r>
+            <w:proofErr w:type="spellEnd"/>
           </w:p>
         </w:tc>
         <w:tc>
@@ -1168,7 +1434,43 @@
                 <w:i/>
                 <w:color w:val="808080" w:themeColor="background1" w:themeShade="80"/>
               </w:rPr>
-              <w:t>We realized this class had to be changed because the method render uses the StudenGraph to get the properties of the schedule. Then, the new property, i.e., color, has to be registered in the map of properties.</w:t>
+              <w:t xml:space="preserve">We realized this class had to be changed because the method render uses the </w:t>
+            </w:r>
+            <w:proofErr w:type="spellStart"/>
+            <w:r>
+              <w:rPr>
+                <w:rFonts w:eastAsiaTheme="minorEastAsia" w:cstheme="minorEastAsia"/>
+                <w:i/>
+                <w:color w:val="808080" w:themeColor="background1" w:themeShade="80"/>
+              </w:rPr>
+              <w:t>StudenGraph</w:t>
+            </w:r>
+            <w:proofErr w:type="spellEnd"/>
+            <w:r>
+              <w:rPr>
+                <w:rFonts w:eastAsiaTheme="minorEastAsia" w:cstheme="minorEastAsia"/>
+                <w:i/>
+                <w:color w:val="808080" w:themeColor="background1" w:themeShade="80"/>
+              </w:rPr>
+              <w:t xml:space="preserve"> to get the properties of the schedule. Then, the new property, i.e., color, </w:t>
+            </w:r>
+            <w:proofErr w:type="gramStart"/>
+            <w:r>
+              <w:rPr>
+                <w:rFonts w:eastAsiaTheme="minorEastAsia" w:cstheme="minorEastAsia"/>
+                <w:i/>
+                <w:color w:val="808080" w:themeColor="background1" w:themeShade="80"/>
+              </w:rPr>
+              <w:t>has to</w:t>
+            </w:r>
+            <w:proofErr w:type="gramEnd"/>
+            <w:r>
+              <w:rPr>
+                <w:rFonts w:eastAsiaTheme="minorEastAsia" w:cstheme="minorEastAsia"/>
+                <w:i/>
+                <w:color w:val="808080" w:themeColor="background1" w:themeShade="80"/>
+              </w:rPr>
+              <w:t xml:space="preserve"> be registered in the map of properties.</w:t>
             </w:r>
           </w:p>
         </w:tc>
@@ -1228,8 +1530,17 @@
                 <w:i/>
                 <w:color w:val="808080" w:themeColor="background1" w:themeShade="80"/>
               </w:rPr>
-              <w:t>What were essentially doing was adding some more to a string that was returned by updateCaretStatus</w:t>
-            </w:r>
+              <w:t xml:space="preserve">What were essentially doing was adding some more to a string that was returned by </w:t>
+            </w:r>
+            <w:proofErr w:type="spellStart"/>
+            <w:r>
+              <w:rPr>
+                <w:i/>
+                <w:color w:val="808080" w:themeColor="background1" w:themeShade="80"/>
+              </w:rPr>
+              <w:t>updateCaretStatus</w:t>
+            </w:r>
+            <w:proofErr w:type="spellEnd"/>
           </w:p>
         </w:tc>
       </w:tr>
@@ -1418,8 +1729,72 @@
                 <w:i/>
                 <w:color w:val="808080" w:themeColor="background1" w:themeShade="80"/>
               </w:rPr>
-              <w:t>We created two JCheckBox objects in StatusBarOptionPane: showTotalWords, showWordOffset</w:t>
-            </w:r>
+              <w:t xml:space="preserve">We created two </w:t>
+            </w:r>
+            <w:proofErr w:type="spellStart"/>
+            <w:r>
+              <w:rPr>
+                <w:rFonts w:eastAsiaTheme="minorEastAsia" w:cstheme="minorEastAsia"/>
+                <w:i/>
+                <w:color w:val="808080" w:themeColor="background1" w:themeShade="80"/>
+              </w:rPr>
+              <w:t>JCheckBox</w:t>
+            </w:r>
+            <w:proofErr w:type="spellEnd"/>
+            <w:r>
+              <w:rPr>
+                <w:rFonts w:eastAsiaTheme="minorEastAsia" w:cstheme="minorEastAsia"/>
+                <w:i/>
+                <w:color w:val="808080" w:themeColor="background1" w:themeShade="80"/>
+              </w:rPr>
+              <w:t xml:space="preserve"> objects in </w:t>
+            </w:r>
+            <w:proofErr w:type="spellStart"/>
+            <w:r>
+              <w:rPr>
+                <w:rFonts w:eastAsiaTheme="minorEastAsia" w:cstheme="minorEastAsia"/>
+                <w:i/>
+                <w:color w:val="808080" w:themeColor="background1" w:themeShade="80"/>
+              </w:rPr>
+              <w:t>StatusBarOptionPane</w:t>
+            </w:r>
+            <w:proofErr w:type="spellEnd"/>
+            <w:r>
+              <w:rPr>
+                <w:rFonts w:eastAsiaTheme="minorEastAsia" w:cstheme="minorEastAsia"/>
+                <w:i/>
+                <w:color w:val="808080" w:themeColor="background1" w:themeShade="80"/>
+              </w:rPr>
+              <w:t xml:space="preserve">: </w:t>
+            </w:r>
+            <w:proofErr w:type="spellStart"/>
+            <w:r>
+              <w:rPr>
+                <w:rFonts w:eastAsiaTheme="minorEastAsia" w:cstheme="minorEastAsia"/>
+                <w:i/>
+                <w:color w:val="808080" w:themeColor="background1" w:themeShade="80"/>
+              </w:rPr>
+              <w:t>showTotalWords</w:t>
+            </w:r>
+            <w:proofErr w:type="spellEnd"/>
+            <w:r>
+              <w:rPr>
+                <w:rFonts w:eastAsiaTheme="minorEastAsia" w:cstheme="minorEastAsia"/>
+                <w:i/>
+                <w:color w:val="808080" w:themeColor="background1" w:themeShade="80"/>
+              </w:rPr>
+              <w:t xml:space="preserve">, </w:t>
+            </w:r>
+            <w:proofErr w:type="spellStart"/>
+            <w:r>
+              <w:rPr>
+                <w:rFonts w:eastAsiaTheme="minorEastAsia" w:cstheme="minorEastAsia"/>
+                <w:i/>
+                <w:color w:val="808080" w:themeColor="background1" w:themeShade="80"/>
+              </w:rPr>
+              <w:t>showWordOffset</w:t>
+            </w:r>
+            <w:proofErr w:type="spellEnd"/>
           </w:p>
         </w:tc>
         <w:tc>
@@ -1482,8 +1857,82 @@
                 <w:i/>
                 <w:color w:val="808080" w:themeColor="background1" w:themeShade="80"/>
               </w:rPr>
-              <w:t>We created getWordPosition() and getTotalWords, and in Statusbar.java we created variables totalWords and wordPosition</w:t>
-            </w:r>
+              <w:t xml:space="preserve">We created </w:t>
+            </w:r>
+            <w:proofErr w:type="spellStart"/>
+            <w:proofErr w:type="gramStart"/>
+            <w:r>
+              <w:rPr>
+                <w:rFonts w:eastAsiaTheme="minorEastAsia" w:cstheme="minorEastAsia"/>
+                <w:i/>
+                <w:color w:val="808080" w:themeColor="background1" w:themeShade="80"/>
+              </w:rPr>
+              <w:t>getWordPosition</w:t>
+            </w:r>
+            <w:proofErr w:type="spellEnd"/>
+            <w:r>
+              <w:rPr>
+                <w:rFonts w:eastAsiaTheme="minorEastAsia" w:cstheme="minorEastAsia"/>
+                <w:i/>
+                <w:color w:val="808080" w:themeColor="background1" w:themeShade="80"/>
+              </w:rPr>
+              <w:t>(</w:t>
+            </w:r>
+            <w:proofErr w:type="gramEnd"/>
+            <w:r>
+              <w:rPr>
+                <w:rFonts w:eastAsiaTheme="minorEastAsia" w:cstheme="minorEastAsia"/>
+                <w:i/>
+                <w:color w:val="808080" w:themeColor="background1" w:themeShade="80"/>
+              </w:rPr>
+              <w:t xml:space="preserve">) and </w:t>
+            </w:r>
+            <w:proofErr w:type="spellStart"/>
+            <w:r>
+              <w:rPr>
+                <w:rFonts w:eastAsiaTheme="minorEastAsia" w:cstheme="minorEastAsia"/>
+                <w:i/>
+                <w:color w:val="808080" w:themeColor="background1" w:themeShade="80"/>
+              </w:rPr>
+              <w:t>getTotalWords</w:t>
+            </w:r>
+            <w:proofErr w:type="spellEnd"/>
+            <w:r>
+              <w:rPr>
+                <w:rFonts w:eastAsiaTheme="minorEastAsia" w:cstheme="minorEastAsia"/>
+                <w:i/>
+                <w:color w:val="808080" w:themeColor="background1" w:themeShade="80"/>
+              </w:rPr>
+              <w:t xml:space="preserve">, and in Statusbar.java we created variables </w:t>
+            </w:r>
+            <w:proofErr w:type="spellStart"/>
+            <w:r>
+              <w:rPr>
+                <w:rFonts w:eastAsiaTheme="minorEastAsia" w:cstheme="minorEastAsia"/>
+                <w:i/>
+                <w:color w:val="808080" w:themeColor="background1" w:themeShade="80"/>
+              </w:rPr>
+              <w:t>totalWords</w:t>
+            </w:r>
+            <w:proofErr w:type="spellEnd"/>
+            <w:r>
+              <w:rPr>
+                <w:rFonts w:eastAsiaTheme="minorEastAsia" w:cstheme="minorEastAsia"/>
+                <w:i/>
+                <w:color w:val="808080" w:themeColor="background1" w:themeShade="80"/>
+              </w:rPr>
+              <w:t xml:space="preserve"> and </w:t>
+            </w:r>
+            <w:proofErr w:type="spellStart"/>
+            <w:r>
+              <w:rPr>
+                <w:rFonts w:eastAsiaTheme="minorEastAsia" w:cstheme="minorEastAsia"/>
+                <w:i/>
+                <w:color w:val="808080" w:themeColor="background1" w:themeShade="80"/>
+              </w:rPr>
+              <w:t>wordPosition</w:t>
+            </w:r>
+            <w:proofErr w:type="spellEnd"/>
           </w:p>
         </w:tc>
         <w:tc>
@@ -1551,7 +2000,25 @@
                 <w:i/>
                 <w:color w:val="808080" w:themeColor="background1" w:themeShade="80"/>
               </w:rPr>
-              <w:t>We added new if statements in updateCaretStatus to check if the user wants to show word count and current word position</w:t>
+              <w:t xml:space="preserve">We added new if statements in </w:t>
+            </w:r>
+            <w:proofErr w:type="spellStart"/>
+            <w:r>
+              <w:rPr>
+                <w:rFonts w:eastAsiaTheme="minorEastAsia" w:cstheme="minorEastAsia"/>
+                <w:i/>
+                <w:color w:val="808080" w:themeColor="background1" w:themeShade="80"/>
+              </w:rPr>
+              <w:t>updateCaretStatus</w:t>
+            </w:r>
+            <w:proofErr w:type="spellEnd"/>
+            <w:r>
+              <w:rPr>
+                <w:rFonts w:eastAsiaTheme="minorEastAsia" w:cstheme="minorEastAsia"/>
+                <w:i/>
+                <w:color w:val="808080" w:themeColor="background1" w:themeShade="80"/>
+              </w:rPr>
+              <w:t xml:space="preserve"> to check if the user wants to show word count and current word position</w:t>
             </w:r>
           </w:p>
         </w:tc>
@@ -1567,12 +2034,21 @@
                 <w:color w:val="808080" w:themeColor="background1" w:themeShade="80"/>
               </w:rPr>
             </w:pPr>
-            <w:r>
-              <w:rPr>
-                <w:i/>
-                <w:color w:val="808080" w:themeColor="background1" w:themeShade="80"/>
-              </w:rPr>
-              <w:t>updateCaretStatus is just a big If statement that shows what information to include in the status bar</w:t>
+            <w:proofErr w:type="spellStart"/>
+            <w:r>
+              <w:rPr>
+                <w:i/>
+                <w:color w:val="808080" w:themeColor="background1" w:themeShade="80"/>
+              </w:rPr>
+              <w:t>updateCaretStatus</w:t>
+            </w:r>
+            <w:proofErr w:type="spellEnd"/>
+            <w:r>
+              <w:rPr>
+                <w:i/>
+                <w:color w:val="808080" w:themeColor="background1" w:themeShade="80"/>
+              </w:rPr>
+              <w:t xml:space="preserve"> is just a big If statement that shows what information to include in the status bar</w:t>
             </w:r>
           </w:p>
         </w:tc>
@@ -1588,6 +2064,7 @@
           </w:tcPr>
           <w:p>
             <w:r>
+              <w:lastRenderedPageBreak/>
               <w:t>4</w:t>
             </w:r>
           </w:p>
@@ -1620,7 +2097,25 @@
                 <w:i/>
                 <w:color w:val="808080" w:themeColor="background1" w:themeShade="80"/>
               </w:rPr>
-              <w:t>We created unit tests for the new class and also performed functional testing. We also ran the existing test cases.</w:t>
+              <w:t xml:space="preserve">We created unit tests for the new class </w:t>
+            </w:r>
+            <w:proofErr w:type="gramStart"/>
+            <w:r>
+              <w:rPr>
+                <w:rFonts w:eastAsiaTheme="minorEastAsia" w:cstheme="minorEastAsia"/>
+                <w:i/>
+                <w:color w:val="808080" w:themeColor="background1" w:themeShade="80"/>
+              </w:rPr>
+              <w:t>and also</w:t>
+            </w:r>
+            <w:proofErr w:type="gramEnd"/>
+            <w:r>
+              <w:rPr>
+                <w:rFonts w:eastAsiaTheme="minorEastAsia" w:cstheme="minorEastAsia"/>
+                <w:i/>
+                <w:color w:val="808080" w:themeColor="background1" w:themeShade="80"/>
+              </w:rPr>
+              <w:t xml:space="preserve"> performed functional testing. We also ran the existing test cases.</w:t>
             </w:r>
           </w:p>
         </w:tc>
@@ -1739,7 +2234,6 @@
         <w:rPr>
           <w:rFonts w:eastAsiaTheme="minorEastAsia"/>
         </w:rPr>
-        <w:lastRenderedPageBreak/>
         <w:t>Validation</w:t>
       </w:r>
     </w:p>
@@ -1876,15 +2370,35 @@
                 <w:i/>
                 <w:color w:val="808080" w:themeColor="background1" w:themeShade="80"/>
               </w:rPr>
-              <w:t>Test case defined:</w:t>
-            </w:r>
-            <w:r>
-              <w:rPr>
-                <w:rFonts w:eastAsiaTheme="minorEastAsia" w:cstheme="minorEastAsia"/>
-                <w:i/>
-                <w:color w:val="808080" w:themeColor="background1" w:themeShade="80"/>
-              </w:rPr>
-              <w:t>enter the words “hello world!”</w:t>
+              <w:t xml:space="preserve">Test case </w:t>
+            </w:r>
+            <w:proofErr w:type="spellStart"/>
+            <w:proofErr w:type="gramStart"/>
+            <w:r>
+              <w:rPr>
+                <w:rFonts w:eastAsiaTheme="minorEastAsia" w:cstheme="minorEastAsia"/>
+                <w:i/>
+                <w:color w:val="808080" w:themeColor="background1" w:themeShade="80"/>
+              </w:rPr>
+              <w:t>defined:</w:t>
+            </w:r>
+            <w:r>
+              <w:rPr>
+                <w:rFonts w:eastAsiaTheme="minorEastAsia" w:cstheme="minorEastAsia"/>
+                <w:i/>
+                <w:color w:val="808080" w:themeColor="background1" w:themeShade="80"/>
+              </w:rPr>
+              <w:t>enter</w:t>
+            </w:r>
+            <w:proofErr w:type="spellEnd"/>
+            <w:proofErr w:type="gramEnd"/>
+            <w:r>
+              <w:rPr>
+                <w:rFonts w:eastAsiaTheme="minorEastAsia" w:cstheme="minorEastAsia"/>
+                <w:i/>
+                <w:color w:val="808080" w:themeColor="background1" w:themeShade="80"/>
+              </w:rPr>
+              <w:t xml:space="preserve"> the words “hello world!”</w:t>
             </w:r>
           </w:p>
           <w:p>
@@ -1926,8 +2440,18 @@
                 <w:i/>
                 <w:color w:val="808080" w:themeColor="background1" w:themeShade="80"/>
               </w:rPr>
-              <w:t>Expected output:...</w:t>
-            </w:r>
+              <w:t xml:space="preserve">Expected </w:t>
+            </w:r>
+            <w:proofErr w:type="gramStart"/>
+            <w:r>
+              <w:rPr>
+                <w:rFonts w:eastAsiaTheme="minorEastAsia" w:cstheme="minorEastAsia"/>
+                <w:i/>
+                <w:color w:val="808080" w:themeColor="background1" w:themeShade="80"/>
+              </w:rPr>
+              <w:t>output:...</w:t>
+            </w:r>
+            <w:proofErr w:type="gramEnd"/>
             <w:r>
               <w:rPr>
                 <w:rFonts w:eastAsiaTheme="minorEastAsia" w:cstheme="minorEastAsia"/>
@@ -2043,15 +2567,7 @@
                 <w:i/>
                 <w:color w:val="808080" w:themeColor="background1" w:themeShade="80"/>
               </w:rPr>
-              <w:t xml:space="preserve"> </w:t>
-            </w:r>
-            <w:r>
-              <w:rPr>
-                <w:rFonts w:eastAsiaTheme="minorEastAsia" w:cstheme="minorEastAsia"/>
-                <w:i/>
-                <w:color w:val="808080" w:themeColor="background1" w:themeShade="80"/>
-              </w:rPr>
-              <w:t>“the quick brown fox jumped over the lazy dog</w:t>
+              <w:t xml:space="preserve"> “the quick brown fox jumped over the lazy dog</w:t>
             </w:r>
           </w:p>
           <w:p>
@@ -2068,8 +2584,18 @@
                 <w:i/>
                 <w:color w:val="808080" w:themeColor="background1" w:themeShade="80"/>
               </w:rPr>
-              <w:t>Expected output:...</w:t>
-            </w:r>
+              <w:t xml:space="preserve">Expected </w:t>
+            </w:r>
+            <w:proofErr w:type="gramStart"/>
+            <w:r>
+              <w:rPr>
+                <w:rFonts w:eastAsiaTheme="minorEastAsia" w:cstheme="minorEastAsia"/>
+                <w:i/>
+                <w:color w:val="808080" w:themeColor="background1" w:themeShade="80"/>
+              </w:rPr>
+              <w:t>output:...</w:t>
+            </w:r>
+            <w:proofErr w:type="gramEnd"/>
             <w:r>
               <w:rPr>
                 <w:rFonts w:eastAsiaTheme="minorEastAsia" w:cstheme="minorEastAsia"/>
@@ -2472,6 +2998,11 @@
       </w:r>
     </w:p>
     <w:p>
+      <w:pPr>
+        <w:rPr>
+          <w:b/>
+        </w:rPr>
+      </w:pPr>
       <w:r>
         <w:t>Create a partial UML class diagram of the classes visited while navigating through the code. Include the associations between classes (e.g., inheritance, aggregations, compositions, etc.), as well as the important fields and methods of each class</w:t>
       </w:r>
@@ -2498,6 +3029,102 @@
           <w:b/>
         </w:rPr>
         <w:t>For each change request, start with the diagram produced in the previous change request. For the first, you will start from scratch.</w:t>
+      </w:r>
+    </w:p>
+    <w:p>
+      <w:r>
+        <w:rPr>
+          <w:noProof/>
+        </w:rPr>
+        <w:lastRenderedPageBreak/>
+        <w:drawing>
+          <wp:inline distT="0" distB="0" distL="0" distR="0" wp14:anchorId="6F87E0EA" wp14:editId="7C24998A">
+            <wp:extent cx="6858000" cy="6682740"/>
+            <wp:effectExtent l="0" t="0" r="0" b="3810"/>
+            <wp:docPr id="1" name="Picture 1" descr="Diagram&#10;&#10;Description automatically generated"/>
+            <wp:cNvGraphicFramePr>
+              <a:graphicFrameLocks xmlns:a="http://schemas.openxmlformats.org/drawingml/2006/main" noChangeAspect="1"/>
+            </wp:cNvGraphicFramePr>
+            <a:graphic xmlns:a="http://schemas.openxmlformats.org/drawingml/2006/main">
+              <a:graphicData uri="http://schemas.openxmlformats.org/drawingml/2006/picture">
+                <pic:pic xmlns:pic="http://schemas.openxmlformats.org/drawingml/2006/picture">
+                  <pic:nvPicPr>
+                    <pic:cNvPr id="1" name="Picture 1" descr="Diagram&#10;&#10;Description automatically generated"/>
+                    <pic:cNvPicPr/>
+                  </pic:nvPicPr>
+                  <pic:blipFill>
+                    <a:blip r:embed="rId8">
+                      <a:extLst>
+                        <a:ext uri="{28A0092B-C50C-407E-A947-70E740481C1C}">
+                          <a14:useLocalDpi xmlns:a14="http://schemas.microsoft.com/office/drawing/2010/main" val="0"/>
+                        </a:ext>
+                      </a:extLst>
+                    </a:blip>
+                    <a:stretch>
+                      <a:fillRect/>
+                    </a:stretch>
+                  </pic:blipFill>
+                  <pic:spPr>
+                    <a:xfrm>
+                      <a:off x="0" y="0"/>
+                      <a:ext cx="6858000" cy="6682740"/>
+                    </a:xfrm>
+                    <a:prstGeom prst="rect">
+                      <a:avLst/>
+                    </a:prstGeom>
+                  </pic:spPr>
+                </pic:pic>
+              </a:graphicData>
+            </a:graphic>
+          </wp:inline>
+        </w:drawing>
+      </w:r>
+      <w:r>
+        <w:rPr>
+          <w:noProof/>
+        </w:rPr>
+        <w:lastRenderedPageBreak/>
+        <w:drawing>
+          <wp:inline distT="0" distB="0" distL="0" distR="0" wp14:anchorId="2D36D122" wp14:editId="31CC3111">
+            <wp:extent cx="6858000" cy="6682740"/>
+            <wp:effectExtent l="0" t="0" r="0" b="3810"/>
+            <wp:docPr id="2" name="Picture 2" descr="Diagram&#10;&#10;Description automatically generated"/>
+            <wp:cNvGraphicFramePr>
+              <a:graphicFrameLocks xmlns:a="http://schemas.openxmlformats.org/drawingml/2006/main" noChangeAspect="1"/>
+            </wp:cNvGraphicFramePr>
+            <a:graphic xmlns:a="http://schemas.openxmlformats.org/drawingml/2006/main">
+              <a:graphicData uri="http://schemas.openxmlformats.org/drawingml/2006/picture">
+                <pic:pic xmlns:pic="http://schemas.openxmlformats.org/drawingml/2006/picture">
+                  <pic:nvPicPr>
+                    <pic:cNvPr id="2" name="Picture 2" descr="Diagram&#10;&#10;Description automatically generated"/>
+                    <pic:cNvPicPr/>
+                  </pic:nvPicPr>
+                  <pic:blipFill>
+                    <a:blip r:embed="rId9">
+                      <a:extLst>
+                        <a:ext uri="{28A0092B-C50C-407E-A947-70E740481C1C}">
+                          <a14:useLocalDpi xmlns:a14="http://schemas.microsoft.com/office/drawing/2010/main" val="0"/>
+                        </a:ext>
+                      </a:extLst>
+                    </a:blip>
+                    <a:stretch>
+                      <a:fillRect/>
+                    </a:stretch>
+                  </pic:blipFill>
+                  <pic:spPr>
+                    <a:xfrm>
+                      <a:off x="0" y="0"/>
+                      <a:ext cx="6858000" cy="6682740"/>
+                    </a:xfrm>
+                    <a:prstGeom prst="rect">
+                      <a:avLst/>
+                    </a:prstGeom>
+                  </pic:spPr>
+                </pic:pic>
+              </a:graphicData>
+            </a:graphic>
+          </wp:inline>
+        </w:drawing>
       </w:r>
     </w:p>
     <w:p>
@@ -2597,7 +3224,25 @@
           <w:i/>
           <w:color w:val="808080" w:themeColor="background1" w:themeShade="80"/>
         </w:rPr>
-        <w:t>It was surpisingly difficult to make the necessary changes, because we first need to figure out how to count the number o</w:t>
+        <w:t xml:space="preserve">It was </w:t>
+      </w:r>
+      <w:proofErr w:type="spellStart"/>
+      <w:r>
+        <w:rPr>
+          <w:rFonts w:cs="Times New Roman"/>
+          <w:i/>
+          <w:color w:val="808080" w:themeColor="background1" w:themeShade="80"/>
+        </w:rPr>
+        <w:t>surpisingly</w:t>
+      </w:r>
+      <w:proofErr w:type="spellEnd"/>
+      <w:r>
+        <w:rPr>
+          <w:rFonts w:cs="Times New Roman"/>
+          <w:i/>
+          <w:color w:val="808080" w:themeColor="background1" w:themeShade="80"/>
+        </w:rPr>
+        <w:t xml:space="preserve"> difficult to make the necessary changes, because we first need to figure out how to count the number o</w:t>
       </w:r>
       <w:r>
         <w:rPr>
@@ -2629,7 +3274,35 @@
           <w:i/>
           <w:color w:val="808080" w:themeColor="background1" w:themeShade="80"/>
         </w:rPr>
-        <w:t>Then we had to store the variables in the corresponding files before we could modify the if statement in updateCaretStatus()</w:t>
+        <w:t xml:space="preserve">Then we had to store the variables in the corresponding files before we could modify the if statement in </w:t>
+      </w:r>
+      <w:proofErr w:type="spellStart"/>
+      <w:proofErr w:type="gramStart"/>
+      <w:r>
+        <w:rPr>
+          <w:rFonts w:cs="Times New Roman"/>
+          <w:i/>
+          <w:color w:val="808080" w:themeColor="background1" w:themeShade="80"/>
+        </w:rPr>
+        <w:t>updateCaretStatus</w:t>
+      </w:r>
+      <w:proofErr w:type="spellEnd"/>
+      <w:r>
+        <w:rPr>
+          <w:rFonts w:cs="Times New Roman"/>
+          <w:i/>
+          <w:color w:val="808080" w:themeColor="background1" w:themeShade="80"/>
+        </w:rPr>
+        <w:t>(</w:t>
+      </w:r>
+      <w:proofErr w:type="gramEnd"/>
+      <w:r>
+        <w:rPr>
+          <w:rFonts w:cs="Times New Roman"/>
+          <w:i/>
+          <w:color w:val="808080" w:themeColor="background1" w:themeShade="80"/>
+        </w:rPr>
+        <w:t>)</w:t>
       </w:r>
     </w:p>
     <w:sectPr>
@@ -4378,6 +5051,11 @@
       <w:sz w:val="20"/>
     </w:rPr>
   </w:style>
+  <w:style w:type="character" w:customStyle="1" w:styleId="sha">
+    <w:name w:val="sha"/>
+    <w:basedOn w:val="DefaultParagraphFont"/>
+    <w:rsid w:val="008A2021"/>
+  </w:style>
 </w:styles>
 </file>
 

</xml_diff>